<commit_message>
Project 1 Aims and documentation
</commit_message>
<xml_diff>
--- a/On-Orbital-Mechanics.docx
+++ b/On-Orbital-Mechanics.docx
@@ -109,21 +109,7 @@
         <w:rPr>
           <w:lang w:val="en-AU"/>
         </w:rPr>
-        <w:t xml:space="preserve"> </w:t>
-      </w:r>
-      <w:proofErr w:type="gramStart"/>
-      <w:r>
-        <w:rPr>
-          <w:lang w:val="en-AU"/>
-        </w:rPr>
-        <w:t>Additionally</w:t>
-      </w:r>
-      <w:proofErr w:type="gramEnd"/>
-      <w:r>
-        <w:rPr>
-          <w:lang w:val="en-AU"/>
-        </w:rPr>
-        <w:t xml:space="preserve"> there will be a short description of how I intend to make the project, (style, language, engine, etc) and why I chose to do it this way.</w:t>
+        <w:t xml:space="preserve"> Additionally there will be a short description of how I intend to make the project, (style, language, engine, etc) and why I chose to do it this way.</w:t>
       </w:r>
     </w:p>
     <w:p>
@@ -165,6 +151,261 @@
           <w:lang w:val="en-AU"/>
         </w:rPr>
       </w:pPr>
+    </w:p>
+    <w:p>
+      <w:pPr>
+        <w:rPr>
+          <w:u w:val="single"/>
+          <w:lang w:val="en-AU"/>
+        </w:rPr>
+      </w:pPr>
+      <w:r>
+        <w:rPr>
+          <w:u w:val="single"/>
+          <w:lang w:val="en-AU"/>
+        </w:rPr>
+        <w:t>Project 1: 2D Gravity simulation</w:t>
+      </w:r>
+    </w:p>
+    <w:p>
+      <w:pPr>
+        <w:rPr>
+          <w:lang w:val="en-AU"/>
+        </w:rPr>
+      </w:pPr>
+      <w:r>
+        <w:rPr>
+          <w:lang w:val="en-AU"/>
+        </w:rPr>
+        <w:t xml:space="preserve">For the first project I aim to create a solar system with fixed orbits, and realistic sizes and distances, so that I may simulate the trajectory of space craft through the solar system. </w:t>
+      </w:r>
+    </w:p>
+    <w:p>
+      <w:pPr>
+        <w:rPr>
+          <w:lang w:val="en-AU"/>
+        </w:rPr>
+      </w:pPr>
+      <w:r>
+        <w:rPr>
+          <w:lang w:val="en-AU"/>
+        </w:rPr>
+        <w:t xml:space="preserve">This project will be created in a Unity 2D project. I have chosen this engine to create the project, but I will not be relying too heavily on any built-in physics systems that would complete the work that I want to understand for myself. What I mean by this is all the built-in physics mechanics such as moving an object, applying velocity or force will be used, but any built-in components that would allow me to calculate a trajectory, or would otherwise take away from the exploratory aspect of this project, will not be used. </w:t>
+      </w:r>
+      <w:r>
+        <w:rPr>
+          <w:lang w:val="en-AU"/>
+        </w:rPr>
+        <w:lastRenderedPageBreak/>
+        <w:t>A Unity project was primarily chosen to facilitate the rendering and graphical implementation of the project, so I can focus on the simulations and physics</w:t>
+      </w:r>
+      <w:r>
+        <w:rPr>
+          <w:lang w:val="en-AU"/>
+        </w:rPr>
+        <w:t>.</w:t>
+      </w:r>
+    </w:p>
+    <w:p>
+      <w:pPr>
+        <w:rPr>
+          <w:lang w:val="en-AU"/>
+        </w:rPr>
+      </w:pPr>
+    </w:p>
+    <w:p>
+      <w:pPr>
+        <w:rPr>
+          <w:i/>
+          <w:iCs/>
+          <w:lang w:val="en-AU"/>
+        </w:rPr>
+      </w:pPr>
+      <w:r>
+        <w:rPr>
+          <w:i/>
+          <w:iCs/>
+          <w:lang w:val="en-AU"/>
+        </w:rPr>
+        <w:t>Level 1 Aims:</w:t>
+      </w:r>
+    </w:p>
+    <w:p>
+      <w:pPr>
+        <w:pStyle w:val="ListParagraph"/>
+        <w:numPr>
+          <w:ilvl w:val="0"/>
+          <w:numId w:val="1"/>
+        </w:numPr>
+        <w:rPr>
+          <w:lang w:val="en-AU"/>
+        </w:rPr>
+      </w:pPr>
+      <w:r>
+        <w:rPr>
+          <w:lang w:val="en-AU"/>
+        </w:rPr>
+        <w:t>To understand gravitational attraction and how it affects orbital trajectories.</w:t>
+      </w:r>
+    </w:p>
+    <w:p>
+      <w:pPr>
+        <w:pStyle w:val="ListParagraph"/>
+        <w:numPr>
+          <w:ilvl w:val="0"/>
+          <w:numId w:val="1"/>
+        </w:numPr>
+        <w:rPr>
+          <w:lang w:val="en-AU"/>
+        </w:rPr>
+      </w:pPr>
+      <w:r>
+        <w:rPr>
+          <w:lang w:val="en-AU"/>
+        </w:rPr>
+        <w:t>Simulate a space craft moving through the solar system to different planets</w:t>
+      </w:r>
+    </w:p>
+    <w:p>
+      <w:pPr>
+        <w:rPr>
+          <w:i/>
+          <w:iCs/>
+          <w:lang w:val="en-AU"/>
+        </w:rPr>
+      </w:pPr>
+      <w:r>
+        <w:rPr>
+          <w:i/>
+          <w:iCs/>
+          <w:lang w:val="en-AU"/>
+        </w:rPr>
+        <w:t>Level 2 Aims:</w:t>
+      </w:r>
+    </w:p>
+    <w:p>
+      <w:pPr>
+        <w:pStyle w:val="ListParagraph"/>
+        <w:numPr>
+          <w:ilvl w:val="0"/>
+          <w:numId w:val="1"/>
+        </w:numPr>
+        <w:rPr>
+          <w:lang w:val="en-AU"/>
+        </w:rPr>
+      </w:pPr>
+      <w:r>
+        <w:rPr>
+          <w:lang w:val="en-AU"/>
+        </w:rPr>
+        <w:t>Be able to accurately simulate a near-Earth orbit, and an Earth-Moon orbit</w:t>
+      </w:r>
+    </w:p>
+    <w:p>
+      <w:pPr>
+        <w:pStyle w:val="ListParagraph"/>
+        <w:numPr>
+          <w:ilvl w:val="0"/>
+          <w:numId w:val="1"/>
+        </w:numPr>
+        <w:rPr>
+          <w:i/>
+          <w:iCs/>
+          <w:lang w:val="en-AU"/>
+        </w:rPr>
+      </w:pPr>
+      <w:r>
+        <w:rPr>
+          <w:lang w:val="en-AU"/>
+        </w:rPr>
+        <w:t>Be able to adjust the orbit along the way, simulating propulsion burns and new trajectories mid-flight</w:t>
+      </w:r>
+    </w:p>
+    <w:p>
+      <w:pPr>
+        <w:rPr>
+          <w:i/>
+          <w:iCs/>
+          <w:lang w:val="en-AU"/>
+        </w:rPr>
+      </w:pPr>
+      <w:r>
+        <w:rPr>
+          <w:i/>
+          <w:iCs/>
+          <w:lang w:val="en-AU"/>
+        </w:rPr>
+        <w:t>Level 3 Aims:</w:t>
+      </w:r>
+    </w:p>
+    <w:p>
+      <w:pPr>
+        <w:pStyle w:val="ListParagraph"/>
+        <w:numPr>
+          <w:ilvl w:val="0"/>
+          <w:numId w:val="1"/>
+        </w:numPr>
+        <w:rPr>
+          <w:i/>
+          <w:iCs/>
+          <w:lang w:val="en-AU"/>
+        </w:rPr>
+      </w:pPr>
+      <w:r>
+        <w:rPr>
+          <w:lang w:val="en-AU"/>
+        </w:rPr>
+        <w:t>Re-create real-world space flights with accurate trajectories and rocket burns throughout the flight (such as Apollo 8 or Apollo 11)</w:t>
+      </w:r>
+    </w:p>
+    <w:p>
+      <w:pPr>
+        <w:rPr>
+          <w:i/>
+          <w:iCs/>
+          <w:lang w:val="en-AU"/>
+        </w:rPr>
+      </w:pPr>
+      <w:r>
+        <w:rPr>
+          <w:i/>
+          <w:iCs/>
+          <w:lang w:val="en-AU"/>
+        </w:rPr>
+        <w:t>Level 4 Aims:</w:t>
+      </w:r>
+    </w:p>
+    <w:p>
+      <w:pPr>
+        <w:pStyle w:val="ListParagraph"/>
+        <w:numPr>
+          <w:ilvl w:val="0"/>
+          <w:numId w:val="1"/>
+        </w:numPr>
+        <w:rPr>
+          <w:i/>
+          <w:iCs/>
+          <w:lang w:val="en-AU"/>
+        </w:rPr>
+      </w:pPr>
+      <w:r>
+        <w:rPr>
+          <w:lang w:val="en-AU"/>
+        </w:rPr>
+        <w:t xml:space="preserve">Simulate the landing and launching of a </w:t>
+      </w:r>
+      <w:r>
+        <w:rPr>
+          <w:lang w:val="en-AU"/>
+        </w:rPr>
+        <w:t>spacecraft</w:t>
+      </w:r>
+      <w:r>
+        <w:rPr>
+          <w:lang w:val="en-AU"/>
+        </w:rPr>
+        <w:t xml:space="preserve"> from the surface of a terrestrial body (Moon landing, Mars landing etc)</w:t>
+      </w:r>
     </w:p>
     <w:sectPr>
       <w:pgSz w:w="11906" w:h="16838"/>

</xml_diff>

<commit_message>
Planet placement and scaling
</commit_message>
<xml_diff>
--- a/On-Orbital-Mechanics.docx
+++ b/On-Orbital-Mechanics.docx
@@ -405,6 +405,71 @@
           <w:lang w:val="en-AU"/>
         </w:rPr>
         <w:t xml:space="preserve"> from the surface of a terrestrial body (Moon landing, Mars landing etc)</w:t>
+      </w:r>
+    </w:p>
+    <w:p>
+      <w:pPr>
+        <w:rPr>
+          <w:i/>
+          <w:iCs/>
+          <w:lang w:val="en-AU"/>
+        </w:rPr>
+      </w:pPr>
+    </w:p>
+    <w:p>
+      <w:pPr>
+        <w:rPr>
+          <w:i/>
+          <w:iCs/>
+          <w:lang w:val="en-AU"/>
+        </w:rPr>
+      </w:pPr>
+      <w:r>
+        <w:rPr>
+          <w:i/>
+          <w:iCs/>
+          <w:lang w:val="en-AU"/>
+        </w:rPr>
+        <w:t>Logs:</w:t>
+      </w:r>
+    </w:p>
+    <w:p>
+      <w:pPr>
+        <w:rPr>
+          <w:lang w:val="en-AU"/>
+        </w:rPr>
+      </w:pPr>
+      <w:r>
+        <w:rPr>
+          <w:lang w:val="en-AU"/>
+        </w:rPr>
+        <w:t xml:space="preserve">2/07/25 </w:t>
+      </w:r>
+    </w:p>
+    <w:p>
+      <w:pPr>
+        <w:rPr>
+          <w:lang w:val="en-AU"/>
+        </w:rPr>
+      </w:pPr>
+      <w:r>
+        <w:rPr>
+          <w:lang w:val="en-AU"/>
+        </w:rPr>
+        <w:t>Immediately I have run into a problem of scale, as is typical when working with such vast distances. The sizes of each of the planets are quite well scaled with each other, but it is their distance from the Sun that is causing an issue. The furthest plant, Neptune, sits at approximately 80,000 meters away from the sun at (0, 0) when using a 56,000:1km scale. Putting the sun at roughly 12.5m in radius.</w:t>
+      </w:r>
+    </w:p>
+    <w:p>
+      <w:pPr>
+        <w:rPr>
+          <w:lang w:val="en-AU"/>
+        </w:rPr>
+      </w:pPr>
+      <w:r>
+        <w:rPr>
+          <w:lang w:val="en-AU"/>
+        </w:rPr>
+        <w:t>This scale system does work, and is accurate, but I worry how it might affect the performance of the system if it must calculate large far off numbers.</w:t>
       </w:r>
     </w:p>
     <w:sectPr>

</xml_diff>

<commit_message>
Edit to Elliptical orbits
</commit_message>
<xml_diff>
--- a/On-Orbital-Mechanics.docx
+++ b/On-Orbital-Mechanics.docx
@@ -535,7 +535,7 @@
           </mc:Choice>
           <mc:Fallback>
             <w:pict>
-              <v:shapetype w14:anchorId="672F1961" id="_x0000_t75" coordsize="21600,21600" o:spt="75" o:preferrelative="t" path="m@4@5l@4@11@9@11@9@5xe" filled="f" stroked="f">
+              <v:shapetype w14:anchorId="19922B60" id="_x0000_t75" coordsize="21600,21600" o:spt="75" o:preferrelative="t" path="m@4@5l@4@11@9@11@9@5xe" filled="f" stroked="f">
                 <v:stroke joinstyle="miter"/>
                 <v:formulas>
                   <v:f eqn="if lineDrawn pixelLineWidth 0"/>
@@ -600,7 +600,7 @@
           </mc:Choice>
           <mc:Fallback>
             <w:pict>
-              <v:shape w14:anchorId="3F6761DB" id="Ink 4" o:spid="_x0000_s1026" type="#_x0000_t75" style="position:absolute;margin-left:194.5pt;margin-top:57.95pt;width:10.1pt;height:7.5pt;z-index:251662336;visibility:visible;mso-wrap-style:square;mso-wrap-distance-left:9pt;mso-wrap-distance-top:0;mso-wrap-distance-right:9pt;mso-wrap-distance-bottom:0;mso-position-horizontal:absolute;mso-position-horizontal-relative:text;mso-position-vertical:absolute;mso-position-vertical-relative:text" o:gfxdata="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">
+              <v:shape w14:anchorId="71A96CB6" id="Ink 4" o:spid="_x0000_s1026" type="#_x0000_t75" style="position:absolute;margin-left:194.5pt;margin-top:57.95pt;width:10.1pt;height:7.5pt;z-index:251662336;visibility:visible;mso-wrap-style:square;mso-wrap-distance-left:9pt;mso-wrap-distance-top:0;mso-wrap-distance-right:9pt;mso-wrap-distance-bottom:0;mso-position-horizontal:absolute;mso-position-horizontal-relative:text;mso-position-vertical:absolute;mso-position-vertical-relative:text" o:gfxdata="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">
                 <v:imagedata r:id="rId8" o:title=""/>
               </v:shape>
             </w:pict>
@@ -646,7 +646,7 @@
           </mc:Choice>
           <mc:Fallback>
             <w:pict>
-              <v:shape w14:anchorId="7EFFEC9A" id="Ink 3" o:spid="_x0000_s1026" type="#_x0000_t75" style="position:absolute;margin-left:186.8pt;margin-top:54.85pt;width:97.75pt;height:15.2pt;z-index:251661312;visibility:visible;mso-wrap-style:square;mso-wrap-distance-left:9pt;mso-wrap-distance-top:0;mso-wrap-distance-right:9pt;mso-wrap-distance-bottom:0;mso-position-horizontal:absolute;mso-position-horizontal-relative:text;mso-position-vertical:absolute;mso-position-vertical-relative:text" o:gfxdata="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">
+              <v:shape w14:anchorId="4D42FDBE" id="Ink 3" o:spid="_x0000_s1026" type="#_x0000_t75" style="position:absolute;margin-left:186.8pt;margin-top:54.85pt;width:97.75pt;height:15.2pt;z-index:251661312;visibility:visible;mso-wrap-style:square;mso-wrap-distance-left:9pt;mso-wrap-distance-top:0;mso-wrap-distance-right:9pt;mso-wrap-distance-bottom:0;mso-position-horizontal:absolute;mso-position-horizontal-relative:text;mso-position-vertical:absolute;mso-position-vertical-relative:text" o:gfxdata="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">
                 <v:imagedata r:id="rId10" o:title=""/>
               </v:shape>
             </w:pict>
@@ -1207,6 +1207,7 @@
     <w:p>
       <w:pPr>
         <w:rPr>
+          <w:rFonts w:eastAsiaTheme="minorEastAsia"/>
           <w:lang w:val="en-AU"/>
         </w:rPr>
       </w:pPr>
@@ -1248,6 +1249,20 @@
           <w:lang w:val="en-AU"/>
         </w:rPr>
         <w:t xml:space="preserve"> are the major and minor axes respectively.</w:t>
+      </w:r>
+    </w:p>
+    <w:p>
+      <w:pPr>
+        <w:rPr>
+          <w:lang w:val="en-AU"/>
+        </w:rPr>
+      </w:pPr>
+      <w:r>
+        <w:rPr>
+          <w:rFonts w:eastAsiaTheme="minorEastAsia"/>
+          <w:lang w:val="en-AU"/>
+        </w:rPr>
+        <w:t>The next step is to make the planets rotate on their axes. For the sake of simplicity and keeping the simulation simple, each planet will rotate only in the xy-plane.</w:t>
       </w:r>
     </w:p>
     <w:p>

</xml_diff>

<commit_message>
Generalization of fixed orbits for any body
</commit_message>
<xml_diff>
--- a/On-Orbital-Mechanics.docx
+++ b/On-Orbital-Mechanics.docx
@@ -519,7 +519,7 @@
                 <wp:cNvGraphicFramePr/>
                 <a:graphic xmlns:a="http://schemas.openxmlformats.org/drawingml/2006/main">
                   <a:graphicData uri="http://schemas.microsoft.com/office/word/2010/wordprocessingInk">
-                    <w14:contentPart bwMode="auto" r:id="rId5">
+                    <w14:contentPart bwMode="auto" r:id="rId7">
                       <w14:nvContentPartPr>
                         <w14:cNvContentPartPr/>
                       </w14:nvContentPartPr>
@@ -535,7 +535,7 @@
           </mc:Choice>
           <mc:Fallback>
             <w:pict>
-              <v:shapetype w14:anchorId="19922B60" id="_x0000_t75" coordsize="21600,21600" o:spt="75" o:preferrelative="t" path="m@4@5l@4@11@9@11@9@5xe" filled="f" stroked="f">
+              <v:shapetype w14:anchorId="74850B02" id="_x0000_t75" coordsize="21600,21600" o:spt="75" o:preferrelative="t" path="m@4@5l@4@11@9@11@9@5xe" filled="f" stroked="f">
                 <v:stroke joinstyle="miter"/>
                 <v:formulas>
                   <v:f eqn="if lineDrawn pixelLineWidth 0"/>
@@ -555,7 +555,7 @@
                 <o:lock v:ext="edit" aspectratio="t"/>
               </v:shapetype>
               <v:shape id="Ink 5" o:spid="_x0000_s1026" type="#_x0000_t75" style="position:absolute;margin-left:204.25pt;margin-top:57.05pt;width:16.45pt;height:7.25pt;z-index:251663360;visibility:visible;mso-wrap-style:square;mso-wrap-distance-left:9pt;mso-wrap-distance-top:0;mso-wrap-distance-right:9pt;mso-wrap-distance-bottom:0;mso-position-horizontal:absolute;mso-position-horizontal-relative:text;mso-position-vertical:absolute;mso-position-vertical-relative:text" o:gfxdata="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">
-                <v:imagedata r:id="rId6" o:title=""/>
+                <v:imagedata r:id="rId8" o:title=""/>
               </v:shape>
             </w:pict>
           </mc:Fallback>
@@ -584,7 +584,7 @@
                 <wp:cNvGraphicFramePr/>
                 <a:graphic xmlns:a="http://schemas.openxmlformats.org/drawingml/2006/main">
                   <a:graphicData uri="http://schemas.microsoft.com/office/word/2010/wordprocessingInk">
-                    <w14:contentPart bwMode="auto" r:id="rId7">
+                    <w14:contentPart bwMode="auto" r:id="rId9">
                       <w14:nvContentPartPr>
                         <w14:cNvContentPartPr/>
                       </w14:nvContentPartPr>
@@ -600,8 +600,8 @@
           </mc:Choice>
           <mc:Fallback>
             <w:pict>
-              <v:shape w14:anchorId="71A96CB6" id="Ink 4" o:spid="_x0000_s1026" type="#_x0000_t75" style="position:absolute;margin-left:194.5pt;margin-top:57.95pt;width:10.1pt;height:7.5pt;z-index:251662336;visibility:visible;mso-wrap-style:square;mso-wrap-distance-left:9pt;mso-wrap-distance-top:0;mso-wrap-distance-right:9pt;mso-wrap-distance-bottom:0;mso-position-horizontal:absolute;mso-position-horizontal-relative:text;mso-position-vertical:absolute;mso-position-vertical-relative:text" o:gfxdata="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">
-                <v:imagedata r:id="rId8" o:title=""/>
+              <v:shape w14:anchorId="0A262263" id="Ink 4" o:spid="_x0000_s1026" type="#_x0000_t75" style="position:absolute;margin-left:194.5pt;margin-top:57.95pt;width:10.1pt;height:7.5pt;z-index:251662336;visibility:visible;mso-wrap-style:square;mso-wrap-distance-left:9pt;mso-wrap-distance-top:0;mso-wrap-distance-right:9pt;mso-wrap-distance-bottom:0;mso-position-horizontal:absolute;mso-position-horizontal-relative:text;mso-position-vertical:absolute;mso-position-vertical-relative:text" o:gfxdata="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">
+                <v:imagedata r:id="rId10" o:title=""/>
               </v:shape>
             </w:pict>
           </mc:Fallback>
@@ -630,7 +630,7 @@
                 <wp:cNvGraphicFramePr/>
                 <a:graphic xmlns:a="http://schemas.openxmlformats.org/drawingml/2006/main">
                   <a:graphicData uri="http://schemas.microsoft.com/office/word/2010/wordprocessingInk">
-                    <w14:contentPart bwMode="auto" r:id="rId9">
+                    <w14:contentPart bwMode="auto" r:id="rId11">
                       <w14:nvContentPartPr>
                         <w14:cNvContentPartPr/>
                       </w14:nvContentPartPr>
@@ -646,8 +646,8 @@
           </mc:Choice>
           <mc:Fallback>
             <w:pict>
-              <v:shape w14:anchorId="4D42FDBE" id="Ink 3" o:spid="_x0000_s1026" type="#_x0000_t75" style="position:absolute;margin-left:186.8pt;margin-top:54.85pt;width:97.75pt;height:15.2pt;z-index:251661312;visibility:visible;mso-wrap-style:square;mso-wrap-distance-left:9pt;mso-wrap-distance-top:0;mso-wrap-distance-right:9pt;mso-wrap-distance-bottom:0;mso-position-horizontal:absolute;mso-position-horizontal-relative:text;mso-position-vertical:absolute;mso-position-vertical-relative:text" o:gfxdata="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">
-                <v:imagedata r:id="rId10" o:title=""/>
+              <v:shape w14:anchorId="1BF7713D" id="Ink 3" o:spid="_x0000_s1026" type="#_x0000_t75" style="position:absolute;margin-left:186.8pt;margin-top:54.85pt;width:97.75pt;height:15.2pt;z-index:251661312;visibility:visible;mso-wrap-style:square;mso-wrap-distance-left:9pt;mso-wrap-distance-top:0;mso-wrap-distance-right:9pt;mso-wrap-distance-bottom:0;mso-position-horizontal:absolute;mso-position-horizontal-relative:text;mso-position-vertical:absolute;mso-position-vertical-relative:text" o:gfxdata="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">
+                <v:imagedata r:id="rId12" o:title=""/>
               </v:shape>
             </w:pict>
           </mc:Fallback>
@@ -673,7 +673,7 @@
                     <pic:cNvPicPr/>
                   </pic:nvPicPr>
                   <pic:blipFill>
-                    <a:blip r:embed="rId11"/>
+                    <a:blip r:embed="rId13"/>
                     <a:stretch>
                       <a:fillRect/>
                     </a:stretch>
@@ -849,7 +849,7 @@
                     <pic:cNvPicPr/>
                   </pic:nvPicPr>
                   <pic:blipFill>
-                    <a:blip r:embed="rId12">
+                    <a:blip r:embed="rId14">
                       <a:extLst>
                         <a:ext uri="{28A0092B-C50C-407E-A947-70E740481C1C}">
                           <a14:useLocalDpi xmlns:a14="http://schemas.microsoft.com/office/drawing/2010/main" val="0"/>
@@ -911,7 +911,7 @@
                     <pic:cNvPicPr/>
                   </pic:nvPicPr>
                   <pic:blipFill>
-                    <a:blip r:embed="rId13">
+                    <a:blip r:embed="rId15">
                       <a:extLst>
                         <a:ext uri="{28A0092B-C50C-407E-A947-70E740481C1C}">
                           <a14:useLocalDpi xmlns:a14="http://schemas.microsoft.com/office/drawing/2010/main" val="0"/>
@@ -997,7 +997,7 @@
         </w:rPr>
         <w:lastRenderedPageBreak/>
         <w:drawing>
-          <wp:anchor distT="0" distB="0" distL="114300" distR="114300" simplePos="0" relativeHeight="251666432" behindDoc="0" locked="0" layoutInCell="1" allowOverlap="1" wp14:anchorId="28AEFB8F" wp14:editId="01195B2A">
+          <wp:anchor distT="0" distB="0" distL="114300" distR="114300" simplePos="0" relativeHeight="251666432" behindDoc="0" locked="0" layoutInCell="1" allowOverlap="1" wp14:anchorId="28AEFB8F" wp14:editId="7A60DA95">
             <wp:simplePos x="0" y="0"/>
             <wp:positionH relativeFrom="page">
               <wp:posOffset>5026660</wp:posOffset>
@@ -1028,7 +1028,7 @@
                     <pic:cNvPicPr/>
                   </pic:nvPicPr>
                   <pic:blipFill>
-                    <a:blip r:embed="rId14">
+                    <a:blip r:embed="rId16">
                       <a:extLst>
                         <a:ext uri="{28A0092B-C50C-407E-A947-70E740481C1C}">
                           <a14:useLocalDpi xmlns:a14="http://schemas.microsoft.com/office/drawing/2010/main" val="0"/>
@@ -1090,7 +1090,13 @@
         <w:rPr>
           <w:lang w:val="en-AU"/>
         </w:rPr>
-        <w:t>Additionally I added a astronomical constants static class, to store values of common constants that will be used throughout the project.</w:t>
+        <w:t>Additionally,</w:t>
+      </w:r>
+      <w:r>
+        <w:rPr>
+          <w:lang w:val="en-AU"/>
+        </w:rPr>
+        <w:t xml:space="preserve"> I added a astronomical constants static class, to store values of common constants that will be used throughout the project.</w:t>
       </w:r>
     </w:p>
     <w:p>
@@ -1271,27 +1277,34 @@
           <w:lang w:val="en-AU"/>
         </w:rPr>
       </w:pPr>
+    </w:p>
+    <w:p>
+      <w:pPr>
+        <w:rPr>
+          <w:lang w:val="en-AU"/>
+        </w:rPr>
+      </w:pPr>
       <w:r>
         <w:rPr>
           <w:lang w:val="en-AU"/>
         </w:rPr>
         <w:drawing>
-          <wp:anchor distT="0" distB="0" distL="114300" distR="114300" simplePos="0" relativeHeight="251667456" behindDoc="0" locked="0" layoutInCell="1" allowOverlap="1" wp14:anchorId="0E9951F3" wp14:editId="74EF2094">
+          <wp:anchor distT="0" distB="0" distL="114300" distR="114300" simplePos="0" relativeHeight="251667456" behindDoc="0" locked="0" layoutInCell="1" allowOverlap="1" wp14:anchorId="0E9951F3" wp14:editId="404BFCA8">
             <wp:simplePos x="0" y="0"/>
             <wp:positionH relativeFrom="margin">
               <wp:align>left</wp:align>
             </wp:positionH>
             <wp:positionV relativeFrom="paragraph">
-              <wp:posOffset>3465830</wp:posOffset>
+              <wp:posOffset>296545</wp:posOffset>
             </wp:positionV>
             <wp:extent cx="4895850" cy="3769360"/>
-            <wp:effectExtent l="0" t="0" r="0" b="2540"/>
+            <wp:effectExtent l="0" t="0" r="9525" b="2540"/>
             <wp:wrapThrough wrapText="bothSides">
               <wp:wrapPolygon edited="0">
                 <wp:start x="0" y="0"/>
                 <wp:lineTo x="0" y="21505"/>
-                <wp:lineTo x="21516" y="21505"/>
-                <wp:lineTo x="21516" y="0"/>
+                <wp:lineTo x="21558" y="21505"/>
+                <wp:lineTo x="21558" y="0"/>
                 <wp:lineTo x="0" y="0"/>
               </wp:wrapPolygon>
             </wp:wrapThrough>
@@ -1307,7 +1320,7 @@
                     <pic:cNvPicPr/>
                   </pic:nvPicPr>
                   <pic:blipFill>
-                    <a:blip r:embed="rId15" cstate="print">
+                    <a:blip r:embed="rId17" cstate="print">
                       <a:extLst>
                         <a:ext uri="{28A0092B-C50C-407E-A947-70E740481C1C}">
                           <a14:useLocalDpi xmlns:a14="http://schemas.microsoft.com/office/drawing/2010/main" val="0"/>
@@ -1340,6 +1353,163 @@
         </w:drawing>
       </w:r>
     </w:p>
+    <w:p>
+      <w:pPr>
+        <w:rPr>
+          <w:lang w:val="en-AU"/>
+        </w:rPr>
+      </w:pPr>
+    </w:p>
+    <w:p>
+      <w:pPr>
+        <w:rPr>
+          <w:lang w:val="en-AU"/>
+        </w:rPr>
+      </w:pPr>
+    </w:p>
+    <w:p>
+      <w:pPr>
+        <w:rPr>
+          <w:lang w:val="en-AU"/>
+        </w:rPr>
+      </w:pPr>
+    </w:p>
+    <w:p>
+      <w:pPr>
+        <w:rPr>
+          <w:lang w:val="en-AU"/>
+        </w:rPr>
+      </w:pPr>
+    </w:p>
+    <w:p>
+      <w:pPr>
+        <w:rPr>
+          <w:lang w:val="en-AU"/>
+        </w:rPr>
+      </w:pPr>
+    </w:p>
+    <w:p>
+      <w:pPr>
+        <w:rPr>
+          <w:lang w:val="en-AU"/>
+        </w:rPr>
+      </w:pPr>
+    </w:p>
+    <w:p>
+      <w:pPr>
+        <w:rPr>
+          <w:lang w:val="en-AU"/>
+        </w:rPr>
+      </w:pPr>
+    </w:p>
+    <w:p>
+      <w:pPr>
+        <w:rPr>
+          <w:lang w:val="en-AU"/>
+        </w:rPr>
+      </w:pPr>
+    </w:p>
+    <w:p>
+      <w:pPr>
+        <w:rPr>
+          <w:lang w:val="en-AU"/>
+        </w:rPr>
+      </w:pPr>
+    </w:p>
+    <w:p>
+      <w:pPr>
+        <w:rPr>
+          <w:lang w:val="en-AU"/>
+        </w:rPr>
+      </w:pPr>
+    </w:p>
+    <w:p>
+      <w:pPr>
+        <w:rPr>
+          <w:lang w:val="en-AU"/>
+        </w:rPr>
+      </w:pPr>
+    </w:p>
+    <w:p>
+      <w:pPr>
+        <w:rPr>
+          <w:lang w:val="en-AU"/>
+        </w:rPr>
+      </w:pPr>
+    </w:p>
+    <w:p>
+      <w:pPr>
+        <w:rPr>
+          <w:lang w:val="en-AU"/>
+        </w:rPr>
+      </w:pPr>
+      <w:r>
+        <w:rPr>
+          <w:lang w:val="en-AU"/>
+        </w:rPr>
+        <w:lastRenderedPageBreak/>
+        <w:t>#4: I have generalized the fixe</w:t>
+      </w:r>
+      <w:r>
+        <w:rPr>
+          <w:lang w:val="en-AU"/>
+        </w:rPr>
+        <w:t>d</w:t>
+      </w:r>
+      <w:r>
+        <w:rPr>
+          <w:lang w:val="en-AU"/>
+        </w:rPr>
+        <w:t xml:space="preserve"> orbit functionality so that any object in the solar system will be able to orbit a body, either the Sun or something else, like the Moon around the Earth.</w:t>
+      </w:r>
+    </w:p>
+    <w:p>
+      <w:pPr>
+        <w:rPr>
+          <w:lang w:val="en-AU"/>
+        </w:rPr>
+      </w:pPr>
+      <w:r>
+        <w:rPr>
+          <w:lang w:val="en-AU"/>
+        </w:rPr>
+        <w:drawing>
+          <wp:inline distT="0" distB="0" distL="0" distR="0" wp14:anchorId="73D89A0D" wp14:editId="2BF1AADA">
+            <wp:extent cx="5731510" cy="967740"/>
+            <wp:effectExtent l="0" t="0" r="2540" b="3810"/>
+            <wp:docPr id="132280481" name="Picture 1"/>
+            <wp:cNvGraphicFramePr>
+              <a:graphicFrameLocks xmlns:a="http://schemas.openxmlformats.org/drawingml/2006/main" noChangeAspect="1"/>
+            </wp:cNvGraphicFramePr>
+            <a:graphic xmlns:a="http://schemas.openxmlformats.org/drawingml/2006/main">
+              <a:graphicData uri="http://schemas.openxmlformats.org/drawingml/2006/picture">
+                <pic:pic xmlns:pic="http://schemas.openxmlformats.org/drawingml/2006/picture">
+                  <pic:nvPicPr>
+                    <pic:cNvPr id="132280481" name=""/>
+                    <pic:cNvPicPr/>
+                  </pic:nvPicPr>
+                  <pic:blipFill>
+                    <a:blip r:embed="rId18"/>
+                    <a:stretch>
+                      <a:fillRect/>
+                    </a:stretch>
+                  </pic:blipFill>
+                  <pic:spPr>
+                    <a:xfrm>
+                      <a:off x="0" y="0"/>
+                      <a:ext cx="5731510" cy="967740"/>
+                    </a:xfrm>
+                    <a:prstGeom prst="rect">
+                      <a:avLst/>
+                    </a:prstGeom>
+                  </pic:spPr>
+                </pic:pic>
+              </a:graphicData>
+            </a:graphic>
+          </wp:inline>
+        </w:drawing>
+      </w:r>
+    </w:p>
     <w:sectPr>
       <w:pgSz w:w="11906" w:h="16838"/>
       <w:pgMar w:top="1440" w:right="1440" w:bottom="1440" w:left="1440" w:header="708" w:footer="708" w:gutter="0"/>
@@ -1348,6 +1518,56 @@
     </w:sectPr>
   </w:body>
 </w:document>
+</file>
+
+<file path=word/endnotes.xml><?xml version="1.0" encoding="utf-8"?>
+<w:endnotes xmlns:wpc="http://schemas.microsoft.com/office/word/2010/wordprocessingCanvas" xmlns:cx="http://schemas.microsoft.com/office/drawing/2014/chartex" xmlns:cx1="http://schemas.microsoft.com/office/drawing/2015/9/8/chartex" xmlns:cx2="http://schemas.microsoft.com/office/drawing/2015/10/21/chartex" xmlns:cx3="http://schemas.microsoft.com/office/drawing/2016/5/9/chartex" xmlns:cx4="http://schemas.microsoft.com/office/drawing/2016/5/10/chartex" xmlns:cx5="http://schemas.microsoft.com/office/drawing/2016/5/11/chartex" xmlns:cx6="http://schemas.microsoft.com/office/drawing/2016/5/12/chartex" xmlns:cx7="http://schemas.microsoft.com/office/drawing/2016/5/13/chartex" xmlns:cx8="http://schemas.microsoft.com/office/drawing/2016/5/14/chartex" xmlns:mc="http://schemas.openxmlformats.org/markup-compatibility/2006" xmlns:aink="http://schemas.microsoft.com/office/drawing/2016/ink" xmlns:am3d="http://schemas.microsoft.com/office/drawing/2017/model3d" xmlns:o="urn:schemas-microsoft-com:office:office" xmlns:oel="http://schemas.microsoft.com/office/2019/extlst" xmlns:r="http://schemas.openxmlformats.org/officeDocument/2006/relationships" xmlns:m="http://schemas.openxmlformats.org/officeDocument/2006/math" xmlns:v="urn:schemas-microsoft-com:vml" xmlns:wp14="http://schemas.microsoft.com/office/word/2010/wordprocessingDrawing" xmlns:wp="http://schemas.openxmlformats.org/drawingml/2006/wordprocessingDrawing" xmlns:w10="urn:schemas-microsoft-com:office:word" xmlns:w="http://schemas.openxmlformats.org/wordprocessingml/2006/main" xmlns:w14="http://schemas.microsoft.com/office/word/2010/wordml" xmlns:w15="http://schemas.microsoft.com/office/word/2012/wordml" xmlns:w16cex="http://schemas.microsoft.com/office/word/2018/wordml/cex" xmlns:w16cid="http://schemas.microsoft.com/office/word/2016/wordml/cid" xmlns:w16="http://schemas.microsoft.com/office/word/2018/wordml" xmlns:w16du="http://schemas.microsoft.com/office/word/2023/wordml/word16du" xmlns:w16sdtdh="http://schemas.microsoft.com/office/word/2020/wordml/sdtdatahash" xmlns:w16sdtfl="http://schemas.microsoft.com/office/word/2024/wordml/sdtformatlock" xmlns:w16se="http://schemas.microsoft.com/office/word/2015/wordml/symex" xmlns:wpg="http://schemas.microsoft.com/office/word/2010/wordprocessingGroup" xmlns:wpi="http://schemas.microsoft.com/office/word/2010/wordprocessingInk" xmlns:wne="http://schemas.microsoft.com/office/word/2006/wordml" xmlns:wps="http://schemas.microsoft.com/office/word/2010/wordprocessingShape" mc:Ignorable="w14 w15 w16se w16cid w16 w16cex w16sdtdh w16sdtfl w16du wp14">
+  <w:endnote w:type="separator" w:id="-1">
+    <w:p>
+      <w:pPr>
+        <w:spacing w:after="0" w:line="240" w:lineRule="auto"/>
+      </w:pPr>
+      <w:r>
+        <w:separator/>
+      </w:r>
+    </w:p>
+  </w:endnote>
+  <w:endnote w:type="continuationSeparator" w:id="0">
+    <w:p>
+      <w:pPr>
+        <w:spacing w:after="0" w:line="240" w:lineRule="auto"/>
+      </w:pPr>
+      <w:r>
+        <w:continuationSeparator/>
+      </w:r>
+    </w:p>
+  </w:endnote>
+</w:endnotes>
+</file>
+
+<file path=word/footnotes.xml><?xml version="1.0" encoding="utf-8"?>
+<w:footnotes xmlns:wpc="http://schemas.microsoft.com/office/word/2010/wordprocessingCanvas" xmlns:cx="http://schemas.microsoft.com/office/drawing/2014/chartex" xmlns:cx1="http://schemas.microsoft.com/office/drawing/2015/9/8/chartex" xmlns:cx2="http://schemas.microsoft.com/office/drawing/2015/10/21/chartex" xmlns:cx3="http://schemas.microsoft.com/office/drawing/2016/5/9/chartex" xmlns:cx4="http://schemas.microsoft.com/office/drawing/2016/5/10/chartex" xmlns:cx5="http://schemas.microsoft.com/office/drawing/2016/5/11/chartex" xmlns:cx6="http://schemas.microsoft.com/office/drawing/2016/5/12/chartex" xmlns:cx7="http://schemas.microsoft.com/office/drawing/2016/5/13/chartex" xmlns:cx8="http://schemas.microsoft.com/office/drawing/2016/5/14/chartex" xmlns:mc="http://schemas.openxmlformats.org/markup-compatibility/2006" xmlns:aink="http://schemas.microsoft.com/office/drawing/2016/ink" xmlns:am3d="http://schemas.microsoft.com/office/drawing/2017/model3d" xmlns:o="urn:schemas-microsoft-com:office:office" xmlns:oel="http://schemas.microsoft.com/office/2019/extlst" xmlns:r="http://schemas.openxmlformats.org/officeDocument/2006/relationships" xmlns:m="http://schemas.openxmlformats.org/officeDocument/2006/math" xmlns:v="urn:schemas-microsoft-com:vml" xmlns:wp14="http://schemas.microsoft.com/office/word/2010/wordprocessingDrawing" xmlns:wp="http://schemas.openxmlformats.org/drawingml/2006/wordprocessingDrawing" xmlns:w10="urn:schemas-microsoft-com:office:word" xmlns:w="http://schemas.openxmlformats.org/wordprocessingml/2006/main" xmlns:w14="http://schemas.microsoft.com/office/word/2010/wordml" xmlns:w15="http://schemas.microsoft.com/office/word/2012/wordml" xmlns:w16cex="http://schemas.microsoft.com/office/word/2018/wordml/cex" xmlns:w16cid="http://schemas.microsoft.com/office/word/2016/wordml/cid" xmlns:w16="http://schemas.microsoft.com/office/word/2018/wordml" xmlns:w16du="http://schemas.microsoft.com/office/word/2023/wordml/word16du" xmlns:w16sdtdh="http://schemas.microsoft.com/office/word/2020/wordml/sdtdatahash" xmlns:w16sdtfl="http://schemas.microsoft.com/office/word/2024/wordml/sdtformatlock" xmlns:w16se="http://schemas.microsoft.com/office/word/2015/wordml/symex" xmlns:wpg="http://schemas.microsoft.com/office/word/2010/wordprocessingGroup" xmlns:wpi="http://schemas.microsoft.com/office/word/2010/wordprocessingInk" xmlns:wne="http://schemas.microsoft.com/office/word/2006/wordml" xmlns:wps="http://schemas.microsoft.com/office/word/2010/wordprocessingShape" mc:Ignorable="w14 w15 w16se w16cid w16 w16cex w16sdtdh w16sdtfl w16du wp14">
+  <w:footnote w:type="separator" w:id="-1">
+    <w:p>
+      <w:pPr>
+        <w:spacing w:after="0" w:line="240" w:lineRule="auto"/>
+      </w:pPr>
+      <w:r>
+        <w:separator/>
+      </w:r>
+    </w:p>
+  </w:footnote>
+  <w:footnote w:type="continuationSeparator" w:id="0">
+    <w:p>
+      <w:pPr>
+        <w:spacing w:after="0" w:line="240" w:lineRule="auto"/>
+      </w:pPr>
+      <w:r>
+        <w:continuationSeparator/>
+      </w:r>
+    </w:p>
+  </w:footnote>
+</w:footnotes>
 </file>
 
 <file path=word/numbering.xml><?xml version="1.0" encoding="utf-8"?>
@@ -2396,6 +2616,50 @@
     <w:rPr>
       <w:color w:val="666666"/>
     </w:rPr>
+  </w:style>
+  <w:style w:type="paragraph" w:styleId="Header">
+    <w:name w:val="header"/>
+    <w:basedOn w:val="Normal"/>
+    <w:link w:val="HeaderChar"/>
+    <w:uiPriority w:val="99"/>
+    <w:unhideWhenUsed/>
+    <w:rsid w:val="00DD047E"/>
+    <w:pPr>
+      <w:tabs>
+        <w:tab w:val="center" w:pos="4513"/>
+        <w:tab w:val="right" w:pos="9026"/>
+      </w:tabs>
+      <w:spacing w:after="0" w:line="240" w:lineRule="auto"/>
+    </w:pPr>
+  </w:style>
+  <w:style w:type="character" w:customStyle="1" w:styleId="HeaderChar">
+    <w:name w:val="Header Char"/>
+    <w:basedOn w:val="DefaultParagraphFont"/>
+    <w:link w:val="Header"/>
+    <w:uiPriority w:val="99"/>
+    <w:rsid w:val="00DD047E"/>
+  </w:style>
+  <w:style w:type="paragraph" w:styleId="Footer">
+    <w:name w:val="footer"/>
+    <w:basedOn w:val="Normal"/>
+    <w:link w:val="FooterChar"/>
+    <w:uiPriority w:val="99"/>
+    <w:unhideWhenUsed/>
+    <w:rsid w:val="00DD047E"/>
+    <w:pPr>
+      <w:tabs>
+        <w:tab w:val="center" w:pos="4513"/>
+        <w:tab w:val="right" w:pos="9026"/>
+      </w:tabs>
+      <w:spacing w:after="0" w:line="240" w:lineRule="auto"/>
+    </w:pPr>
+  </w:style>
+  <w:style w:type="character" w:customStyle="1" w:styleId="FooterChar">
+    <w:name w:val="Footer Char"/>
+    <w:basedOn w:val="DefaultParagraphFont"/>
+    <w:link w:val="Footer"/>
+    <w:uiPriority w:val="99"/>
+    <w:rsid w:val="00DD047E"/>
   </w:style>
 </w:styles>
 </file>

</xml_diff>

<commit_message>
Scale, separate systems and sprite update
</commit_message>
<xml_diff>
--- a/On-Orbital-Mechanics.docx
+++ b/On-Orbital-Mechanics.docx
@@ -535,7 +535,7 @@
           </mc:Choice>
           <mc:Fallback>
             <w:pict>
-              <v:shapetype w14:anchorId="74850B02" id="_x0000_t75" coordsize="21600,21600" o:spt="75" o:preferrelative="t" path="m@4@5l@4@11@9@11@9@5xe" filled="f" stroked="f">
+              <v:shapetype w14:anchorId="226923BD" id="_x0000_t75" coordsize="21600,21600" o:spt="75" o:preferrelative="t" path="m@4@5l@4@11@9@11@9@5xe" filled="f" stroked="f">
                 <v:stroke joinstyle="miter"/>
                 <v:formulas>
                   <v:f eqn="if lineDrawn pixelLineWidth 0"/>
@@ -600,7 +600,7 @@
           </mc:Choice>
           <mc:Fallback>
             <w:pict>
-              <v:shape w14:anchorId="0A262263" id="Ink 4" o:spid="_x0000_s1026" type="#_x0000_t75" style="position:absolute;margin-left:194.5pt;margin-top:57.95pt;width:10.1pt;height:7.5pt;z-index:251662336;visibility:visible;mso-wrap-style:square;mso-wrap-distance-left:9pt;mso-wrap-distance-top:0;mso-wrap-distance-right:9pt;mso-wrap-distance-bottom:0;mso-position-horizontal:absolute;mso-position-horizontal-relative:text;mso-position-vertical:absolute;mso-position-vertical-relative:text" o:gfxdata="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">
+              <v:shape w14:anchorId="094BB5D0" id="Ink 4" o:spid="_x0000_s1026" type="#_x0000_t75" style="position:absolute;margin-left:194.5pt;margin-top:57.95pt;width:10.1pt;height:7.5pt;z-index:251662336;visibility:visible;mso-wrap-style:square;mso-wrap-distance-left:9pt;mso-wrap-distance-top:0;mso-wrap-distance-right:9pt;mso-wrap-distance-bottom:0;mso-position-horizontal:absolute;mso-position-horizontal-relative:text;mso-position-vertical:absolute;mso-position-vertical-relative:text" o:gfxdata="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">
                 <v:imagedata r:id="rId10" o:title=""/>
               </v:shape>
             </w:pict>
@@ -646,7 +646,7 @@
           </mc:Choice>
           <mc:Fallback>
             <w:pict>
-              <v:shape w14:anchorId="1BF7713D" id="Ink 3" o:spid="_x0000_s1026" type="#_x0000_t75" style="position:absolute;margin-left:186.8pt;margin-top:54.85pt;width:97.75pt;height:15.2pt;z-index:251661312;visibility:visible;mso-wrap-style:square;mso-wrap-distance-left:9pt;mso-wrap-distance-top:0;mso-wrap-distance-right:9pt;mso-wrap-distance-bottom:0;mso-position-horizontal:absolute;mso-position-horizontal-relative:text;mso-position-vertical:absolute;mso-position-vertical-relative:text" o:gfxdata="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">
+              <v:shape w14:anchorId="23DCBDD8" id="Ink 3" o:spid="_x0000_s1026" type="#_x0000_t75" style="position:absolute;margin-left:186.8pt;margin-top:54.85pt;width:97.75pt;height:15.2pt;z-index:251661312;visibility:visible;mso-wrap-style:square;mso-wrap-distance-left:9pt;mso-wrap-distance-top:0;mso-wrap-distance-right:9pt;mso-wrap-distance-bottom:0;mso-position-horizontal:absolute;mso-position-horizontal-relative:text;mso-position-vertical:absolute;mso-position-vertical-relative:text" o:gfxdata="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">
                 <v:imagedata r:id="rId12" o:title=""/>
               </v:shape>
             </w:pict>
@@ -1508,6 +1508,45 @@
             </a:graphic>
           </wp:inline>
         </w:drawing>
+      </w:r>
+    </w:p>
+    <w:p>
+      <w:pPr>
+        <w:rPr>
+          <w:lang w:val="en-AU"/>
+        </w:rPr>
+      </w:pPr>
+      <w:r>
+        <w:rPr>
+          <w:lang w:val="en-AU"/>
+        </w:rPr>
+        <w:t>#5: I have added basic sprite work to the planets. I have decided that although the sprite work will go unnoticed on the scale of the universe, I want to create a separate scene for each individual planetary system. This scene will have a larger smaller ratio so that the planets and their satellites can be more easily observed.</w:t>
+      </w:r>
+    </w:p>
+    <w:p>
+      <w:pPr>
+        <w:rPr>
+          <w:lang w:val="en-AU"/>
+        </w:rPr>
+      </w:pPr>
+      <w:r>
+        <w:rPr>
+          <w:lang w:val="en-AU"/>
+        </w:rPr>
+        <w:t>System scales are now separated in their own Galactic scale classes to accommodate for different scales in different systems.</w:t>
+      </w:r>
+    </w:p>
+    <w:p>
+      <w:pPr>
+        <w:rPr>
+          <w:lang w:val="en-AU"/>
+        </w:rPr>
+      </w:pPr>
+      <w:r>
+        <w:rPr>
+          <w:lang w:val="en-AU"/>
+        </w:rPr>
+        <w:t>I have also corrected the orbital velocity of each planet, using the Semi-Major axis of each around the sun to calculate the appropriate angular velocity. This far more accurately reflects the actual speed they are travelling at any one time, and isn’t obviously wrong by simply plugging in the orbital speed into the angular speed.</w:t>
       </w:r>
     </w:p>
     <w:sectPr>

</xml_diff>

<commit_message>
System scale and organisation
</commit_message>
<xml_diff>
--- a/On-Orbital-Mechanics.docx
+++ b/On-Orbital-Mechanics.docx
@@ -655,6 +655,7 @@
       </w:r>
       <w:r>
         <w:rPr>
+          <w:noProof/>
           <w:lang w:val="en-AU"/>
         </w:rPr>
         <w:drawing>
@@ -815,6 +816,7 @@
       </w:pPr>
       <w:r>
         <w:rPr>
+          <w:noProof/>
           <w:lang w:val="en-AU"/>
         </w:rPr>
         <w:drawing>
@@ -877,6 +879,7 @@
       </w:r>
       <w:r>
         <w:rPr>
+          <w:noProof/>
           <w:lang w:val="en-AU"/>
         </w:rPr>
         <w:drawing>
@@ -993,6 +996,7 @@
       </w:pPr>
       <w:r>
         <w:rPr>
+          <w:noProof/>
           <w:lang w:val="en-AU"/>
         </w:rPr>
         <w:lastRenderedPageBreak/>
@@ -1286,10 +1290,11 @@
       </w:pPr>
       <w:r>
         <w:rPr>
+          <w:noProof/>
           <w:lang w:val="en-AU"/>
         </w:rPr>
         <w:drawing>
-          <wp:anchor distT="0" distB="0" distL="114300" distR="114300" simplePos="0" relativeHeight="251667456" behindDoc="0" locked="0" layoutInCell="1" allowOverlap="1" wp14:anchorId="0E9951F3" wp14:editId="404BFCA8">
+          <wp:anchor distT="0" distB="0" distL="114300" distR="114300" simplePos="0" relativeHeight="251667456" behindDoc="0" locked="0" layoutInCell="1" allowOverlap="1" wp14:anchorId="0E9951F3" wp14:editId="4070387D">
             <wp:simplePos x="0" y="0"/>
             <wp:positionH relativeFrom="margin">
               <wp:align>left</wp:align>
@@ -1471,6 +1476,7 @@
       </w:pPr>
       <w:r>
         <w:rPr>
+          <w:noProof/>
           <w:lang w:val="en-AU"/>
         </w:rPr>
         <w:drawing>
@@ -1546,7 +1552,81 @@
         <w:rPr>
           <w:lang w:val="en-AU"/>
         </w:rPr>
-        <w:t>I have also corrected the orbital velocity of each planet, using the Semi-Major axis of each around the sun to calculate the appropriate angular velocity. This far more accurately reflects the actual speed they are travelling at any one time, and isn’t obviously wrong by simply plugging in the orbital speed into the angular speed.</w:t>
+        <w:t xml:space="preserve">I have also corrected the orbital velocity of each planet, using the Semi-Major axis of each around the sun to calculate the appropriate angular velocity. This far more accurately reflects the actual speed they are travelling at any one </w:t>
+      </w:r>
+      <w:r>
+        <w:rPr>
+          <w:lang w:val="en-AU"/>
+        </w:rPr>
+        <w:t>time and</w:t>
+      </w:r>
+      <w:r>
+        <w:rPr>
+          <w:lang w:val="en-AU"/>
+        </w:rPr>
+        <w:t xml:space="preserve"> isn’t obviously wrong by simply plugging in the orbital speed into the angular speed.</w:t>
+      </w:r>
+    </w:p>
+    <w:p>
+      <w:pPr>
+        <w:rPr>
+          <w:lang w:val="en-AU"/>
+        </w:rPr>
+      </w:pPr>
+      <w:r>
+        <w:rPr>
+          <w:lang w:val="en-AU"/>
+        </w:rPr>
+        <w:t xml:space="preserve">#5: Scale continues to be an issue, so I have decided that every calculation will be accurate to scale, (distance and mass) so that each celestial body orbits exactly how it would in the system. </w:t>
+      </w:r>
+      <w:r>
+        <w:rPr>
+          <w:lang w:val="en-AU"/>
+        </w:rPr>
+        <w:t>However,</w:t>
+      </w:r>
+      <w:r>
+        <w:rPr>
+          <w:lang w:val="en-AU"/>
+        </w:rPr>
+        <w:t xml:space="preserve"> each celestial body will be represented as being much larger than it’s actual size, to better visualize where each celestial body is in the system. This will </w:t>
+      </w:r>
+      <w:r>
+        <w:rPr>
+          <w:lang w:val="en-AU"/>
+        </w:rPr>
+        <w:t>only</w:t>
+      </w:r>
+      <w:r>
+        <w:rPr>
+          <w:lang w:val="en-AU"/>
+        </w:rPr>
+        <w:t xml:space="preserve"> be implemented for the Solar System, where the distances are quite vast, each planet will be much larger than what it </w:t>
+      </w:r>
+      <w:r>
+        <w:rPr>
+          <w:lang w:val="en-AU"/>
+        </w:rPr>
+        <w:t>is, and</w:t>
+      </w:r>
+      <w:r>
+        <w:rPr>
+          <w:lang w:val="en-AU"/>
+        </w:rPr>
+        <w:t xml:space="preserve"> the Sun much smaller, so we can see what we are doing.</w:t>
+      </w:r>
+    </w:p>
+    <w:p>
+      <w:pPr>
+        <w:rPr>
+          <w:lang w:val="en-AU"/>
+        </w:rPr>
+      </w:pPr>
+      <w:r>
+        <w:rPr>
+          <w:lang w:val="en-AU"/>
+        </w:rPr>
+        <w:t>Each system to account for scale will now be separated into a main body and its immediate subclass of satellites. For example, the solar system will have the main body be the Sun, then the immediate subclass of satellite would be every planet. Similarly, for any planet system the main body be the planet, and the immediate subclass would be each of its Moons.</w:t>
       </w:r>
     </w:p>
     <w:sectPr>

</xml_diff>

<commit_message>
Elliptical positioning and scaling
</commit_message>
<xml_diff>
--- a/On-Orbital-Mechanics.docx
+++ b/On-Orbital-Mechanics.docx
@@ -1640,6 +1640,334 @@
           <w:lang w:val="en-AU"/>
         </w:rPr>
         <w:t>#6: Added some basic camera controls and random starting positions of the system (so each body doesn’t just start in a line).</w:t>
+      </w:r>
+    </w:p>
+    <w:p>
+      <w:pPr>
+        <w:rPr>
+          <w:lang w:val="en-AU"/>
+        </w:rPr>
+      </w:pPr>
+      <w:r>
+        <w:rPr>
+          <w:lang w:val="en-AU"/>
+        </w:rPr>
+        <w:t xml:space="preserve">#7: I have corrected the position of the Sun in the ellipse of each orbit. I have also taken into account the longitude of perihelion of each of the planets. This ensures that every orbit and elliptical is correctly placed as it would be in the solar system (viewing it top down). I verified the time it takes for a body to complete an orbit, as well as its </w:t>
+      </w:r>
+      <w:r>
+        <w:rPr>
+          <w:lang w:val="en-AU"/>
+        </w:rPr>
+        <w:lastRenderedPageBreak/>
+        <w:t>perihelion and aphelion with NASA’s planetary fact sheet to confirm everything was working and positioned correctly:</w:t>
+      </w:r>
+    </w:p>
+    <w:p>
+      <w:pPr>
+        <w:rPr>
+          <w:lang w:val="en-AU"/>
+        </w:rPr>
+      </w:pPr>
+      <w:r>
+        <w:rPr>
+          <w:lang w:val="en-AU"/>
+        </w:rPr>
+        <w:drawing>
+          <wp:inline distT="0" distB="0" distL="0" distR="0" wp14:anchorId="3CFFB8EC" wp14:editId="732BC1FF">
+            <wp:extent cx="5600700" cy="3117132"/>
+            <wp:effectExtent l="0" t="0" r="0" b="7620"/>
+            <wp:docPr id="16924192" name="Picture 1"/>
+            <wp:cNvGraphicFramePr>
+              <a:graphicFrameLocks xmlns:a="http://schemas.openxmlformats.org/drawingml/2006/main" noChangeAspect="1"/>
+            </wp:cNvGraphicFramePr>
+            <a:graphic xmlns:a="http://schemas.openxmlformats.org/drawingml/2006/main">
+              <a:graphicData uri="http://schemas.openxmlformats.org/drawingml/2006/picture">
+                <pic:pic xmlns:pic="http://schemas.openxmlformats.org/drawingml/2006/picture">
+                  <pic:nvPicPr>
+                    <pic:cNvPr id="16924192" name=""/>
+                    <pic:cNvPicPr/>
+                  </pic:nvPicPr>
+                  <pic:blipFill rotWithShape="1">
+                    <a:blip r:embed="rId19"/>
+                    <a:srcRect r="63273" b="51562"/>
+                    <a:stretch>
+                      <a:fillRect/>
+                    </a:stretch>
+                  </pic:blipFill>
+                  <pic:spPr bwMode="auto">
+                    <a:xfrm>
+                      <a:off x="0" y="0"/>
+                      <a:ext cx="5614904" cy="3125037"/>
+                    </a:xfrm>
+                    <a:prstGeom prst="rect">
+                      <a:avLst/>
+                    </a:prstGeom>
+                    <a:ln>
+                      <a:noFill/>
+                    </a:ln>
+                    <a:extLst>
+                      <a:ext uri="{53640926-AAD7-44D8-BBD7-CCE9431645EC}">
+                        <a14:shadowObscured xmlns:a14="http://schemas.microsoft.com/office/drawing/2010/main"/>
+                      </a:ext>
+                    </a:extLst>
+                  </pic:spPr>
+                </pic:pic>
+              </a:graphicData>
+            </a:graphic>
+          </wp:inline>
+        </w:drawing>
+      </w:r>
+      <w:r>
+        <w:rPr>
+          <w:noProof/>
+          <w:lang w:val="en-AU"/>
+        </w:rPr>
+        <w:drawing>
+          <wp:inline distT="0" distB="0" distL="0" distR="0" wp14:anchorId="2A287A39" wp14:editId="028E2F29">
+            <wp:extent cx="5591175" cy="4231751"/>
+            <wp:effectExtent l="0" t="0" r="0" b="0"/>
+            <wp:docPr id="1914524973" name="Picture 1"/>
+            <wp:cNvGraphicFramePr>
+              <a:graphicFrameLocks xmlns:a="http://schemas.openxmlformats.org/drawingml/2006/main" noChangeAspect="1"/>
+            </wp:cNvGraphicFramePr>
+            <a:graphic xmlns:a="http://schemas.openxmlformats.org/drawingml/2006/main">
+              <a:graphicData uri="http://schemas.openxmlformats.org/drawingml/2006/picture">
+                <pic:pic xmlns:pic="http://schemas.openxmlformats.org/drawingml/2006/picture">
+                  <pic:nvPicPr>
+                    <pic:cNvPr id="0" name="Picture 1"/>
+                    <pic:cNvPicPr>
+                      <a:picLocks noChangeAspect="1" noChangeArrowheads="1"/>
+                    </pic:cNvPicPr>
+                  </pic:nvPicPr>
+                  <pic:blipFill rotWithShape="1">
+                    <a:blip r:embed="rId20" cstate="print">
+                      <a:extLst>
+                        <a:ext uri="{28A0092B-C50C-407E-A947-70E740481C1C}">
+                          <a14:useLocalDpi xmlns:a14="http://schemas.microsoft.com/office/drawing/2010/main" val="0"/>
+                        </a:ext>
+                      </a:extLst>
+                    </a:blip>
+                    <a:srcRect r="57571"/>
+                    <a:stretch>
+                      <a:fillRect/>
+                    </a:stretch>
+                  </pic:blipFill>
+                  <pic:spPr bwMode="auto">
+                    <a:xfrm>
+                      <a:off x="0" y="0"/>
+                      <a:ext cx="5609761" cy="4245818"/>
+                    </a:xfrm>
+                    <a:prstGeom prst="rect">
+                      <a:avLst/>
+                    </a:prstGeom>
+                    <a:noFill/>
+                    <a:ln>
+                      <a:noFill/>
+                    </a:ln>
+                    <a:extLst>
+                      <a:ext uri="{53640926-AAD7-44D8-BBD7-CCE9431645EC}">
+                        <a14:shadowObscured xmlns:a14="http://schemas.microsoft.com/office/drawing/2010/main"/>
+                      </a:ext>
+                    </a:extLst>
+                  </pic:spPr>
+                </pic:pic>
+              </a:graphicData>
+            </a:graphic>
+          </wp:inline>
+        </w:drawing>
+      </w:r>
+    </w:p>
+    <w:p>
+      <w:pPr>
+        <w:rPr>
+          <w:lang w:val="en-AU"/>
+        </w:rPr>
+      </w:pPr>
+      <w:r>
+        <w:rPr>
+          <w:lang w:val="en-AU"/>
+        </w:rPr>
+        <w:t>Using this simple tracker:</w:t>
+      </w:r>
+    </w:p>
+    <w:p>
+      <w:pPr>
+        <w:rPr>
+          <w:lang w:val="en-AU"/>
+        </w:rPr>
+      </w:pPr>
+      <w:r>
+        <w:rPr>
+          <w:lang w:val="en-AU"/>
+        </w:rPr>
+        <w:lastRenderedPageBreak/>
+        <w:drawing>
+          <wp:inline distT="0" distB="0" distL="0" distR="0" wp14:anchorId="72FDE5CA" wp14:editId="3B774DF1">
+            <wp:extent cx="5731510" cy="4356100"/>
+            <wp:effectExtent l="0" t="0" r="2540" b="6350"/>
+            <wp:docPr id="602053980" name="Picture 1" descr="A screenshot of a computer program&#10;&#10;AI-generated content may be incorrect."/>
+            <wp:cNvGraphicFramePr>
+              <a:graphicFrameLocks xmlns:a="http://schemas.openxmlformats.org/drawingml/2006/main" noChangeAspect="1"/>
+            </wp:cNvGraphicFramePr>
+            <a:graphic xmlns:a="http://schemas.openxmlformats.org/drawingml/2006/main">
+              <a:graphicData uri="http://schemas.openxmlformats.org/drawingml/2006/picture">
+                <pic:pic xmlns:pic="http://schemas.openxmlformats.org/drawingml/2006/picture">
+                  <pic:nvPicPr>
+                    <pic:cNvPr id="602053980" name="Picture 1" descr="A screenshot of a computer program&#10;&#10;AI-generated content may be incorrect."/>
+                    <pic:cNvPicPr/>
+                  </pic:nvPicPr>
+                  <pic:blipFill>
+                    <a:blip r:embed="rId21"/>
+                    <a:stretch>
+                      <a:fillRect/>
+                    </a:stretch>
+                  </pic:blipFill>
+                  <pic:spPr>
+                    <a:xfrm>
+                      <a:off x="0" y="0"/>
+                      <a:ext cx="5731510" cy="4356100"/>
+                    </a:xfrm>
+                    <a:prstGeom prst="rect">
+                      <a:avLst/>
+                    </a:prstGeom>
+                  </pic:spPr>
+                </pic:pic>
+              </a:graphicData>
+            </a:graphic>
+          </wp:inline>
+        </w:drawing>
+      </w:r>
+    </w:p>
+    <w:p>
+      <w:pPr>
+        <w:rPr>
+          <w:lang w:val="en-AU"/>
+        </w:rPr>
+      </w:pPr>
+    </w:p>
+    <w:p>
+      <w:pPr>
+        <w:rPr>
+          <w:lang w:val="en-AU"/>
+        </w:rPr>
+      </w:pPr>
+      <w:r>
+        <w:rPr>
+          <w:lang w:val="en-AU"/>
+        </w:rPr>
+        <w:t xml:space="preserve">This confirms that up until this point using just the mass of the Sun and the planets, and with the correct elliptical positioning, I </w:t>
+      </w:r>
+      <w:r>
+        <w:rPr>
+          <w:lang w:val="en-AU"/>
+        </w:rPr>
+        <w:t>can</w:t>
+      </w:r>
+      <w:r>
+        <w:rPr>
+          <w:lang w:val="en-AU"/>
+        </w:rPr>
+        <w:t xml:space="preserve"> accurately simulate the orbital motions of the planets.</w:t>
+      </w:r>
+    </w:p>
+    <w:p>
+      <w:pPr>
+        <w:rPr>
+          <w:lang w:val="en-AU"/>
+        </w:rPr>
+      </w:pPr>
+      <w:r>
+        <w:rPr>
+          <w:lang w:val="en-AU"/>
+        </w:rPr>
+        <w:t>Note that the Jovian planets were originally not evaluated for correctness, as the margin of error would be larger for planets that take a longer time to orbit the Sun. However, for good measure here they are:</w:t>
+      </w:r>
+    </w:p>
+    <w:p>
+      <w:pPr>
+        <w:rPr>
+          <w:lang w:val="en-AU"/>
+        </w:rPr>
+      </w:pPr>
+      <w:r>
+        <w:rPr>
+          <w:lang w:val="en-AU"/>
+        </w:rPr>
+        <w:drawing>
+          <wp:inline distT="0" distB="0" distL="0" distR="0" wp14:anchorId="2A13E415" wp14:editId="2D224A8F">
+            <wp:extent cx="5731510" cy="1050925"/>
+            <wp:effectExtent l="0" t="0" r="2540" b="0"/>
+            <wp:docPr id="387915311" name="Picture 1" descr="A screenshot of a computer&#10;&#10;AI-generated content may be incorrect."/>
+            <wp:cNvGraphicFramePr>
+              <a:graphicFrameLocks xmlns:a="http://schemas.openxmlformats.org/drawingml/2006/main" noChangeAspect="1"/>
+            </wp:cNvGraphicFramePr>
+            <a:graphic xmlns:a="http://schemas.openxmlformats.org/drawingml/2006/main">
+              <a:graphicData uri="http://schemas.openxmlformats.org/drawingml/2006/picture">
+                <pic:pic xmlns:pic="http://schemas.openxmlformats.org/drawingml/2006/picture">
+                  <pic:nvPicPr>
+                    <pic:cNvPr id="387915311" name="Picture 1" descr="A screenshot of a computer&#10;&#10;AI-generated content may be incorrect."/>
+                    <pic:cNvPicPr/>
+                  </pic:nvPicPr>
+                  <pic:blipFill>
+                    <a:blip r:embed="rId22"/>
+                    <a:stretch>
+                      <a:fillRect/>
+                    </a:stretch>
+                  </pic:blipFill>
+                  <pic:spPr>
+                    <a:xfrm>
+                      <a:off x="0" y="0"/>
+                      <a:ext cx="5731510" cy="1050925"/>
+                    </a:xfrm>
+                    <a:prstGeom prst="rect">
+                      <a:avLst/>
+                    </a:prstGeom>
+                  </pic:spPr>
+                </pic:pic>
+              </a:graphicData>
+            </a:graphic>
+          </wp:inline>
+        </w:drawing>
+      </w:r>
+    </w:p>
+    <w:p>
+      <w:pPr>
+        <w:rPr>
+          <w:lang w:val="en-AU"/>
+        </w:rPr>
+      </w:pPr>
+      <w:r>
+        <w:rPr>
+          <w:lang w:val="en-AU"/>
+        </w:rPr>
+        <w:t>Still very accurate, I stand corrected.</w:t>
+      </w:r>
+    </w:p>
+    <w:p>
+      <w:pPr>
+        <w:rPr>
+          <w:lang w:val="en-AU"/>
+        </w:rPr>
+      </w:pPr>
+      <w:r>
+        <w:rPr>
+          <w:lang w:val="en-AU"/>
+        </w:rPr>
+        <w:t>The next step will be to create  the Earth-Moon system, and place an object between the two and calculate the magnitude and direction of the gravitational attraction of each body on that object. This will be easy enough with the Earth and the Moon, however I also need to take into account the position of the Sun in this system, which will be more difficult.</w:t>
+      </w:r>
+    </w:p>
+    <w:p>
+      <w:pPr>
+        <w:rPr>
+          <w:lang w:val="en-AU"/>
+        </w:rPr>
+      </w:pPr>
+      <w:r>
+        <w:rPr>
+          <w:lang w:val="en-AU"/>
+        </w:rPr>
+        <w:lastRenderedPageBreak/>
+        <w:t>I still need to implement planetary axel rotation, but I will tackle that with the Earth-Moon system too, as it is the first one where the rotation will be noticed.</w:t>
       </w:r>
     </w:p>
     <w:sectPr>

</xml_diff>